<commit_message>
fix device type, updated documentation
</commit_message>
<xml_diff>
--- a/adc_ad7476_if/doc/ADC_IF_IP_Rev100.docx
+++ b/adc_ad7476_if/doc/ADC_IF_IP_Rev100.docx
@@ -8,7 +8,7 @@
         <w:pStyle w:val="Title"/>
       </w:pPr>
       <w:r>
-        <w:t xml:space="preserve">Samsung: ADC Interface FPGA IP </w:t>
+        <w:t xml:space="preserve">ADC Interface FPGA IP </w:t>
       </w:r>
     </w:p>
     <w:p>
@@ -45,7 +45,10 @@
         <w:tab/>
       </w:r>
       <w:r>
-        <w:t>5 Aug 2020</w:t>
+        <w:t>21</w:t>
+      </w:r>
+      <w:r>
+        <w:t xml:space="preserve"> Aug 2020</w:t>
       </w:r>
     </w:p>
     <w:p/>
@@ -123,12 +126,21 @@
         <w:spacing w:after="480"/>
       </w:pPr>
       <w:bookmarkStart w:id="0" w:name="CompanyName"/>
+      <w:proofErr w:type="spellStart"/>
       <w:r>
         <w:rPr>
           <w:sz w:val="48"/>
           <w:szCs w:val="48"/>
         </w:rPr>
-        <w:t>QuickLogic Corporation</w:t>
+        <w:t>QuickLogic</w:t>
+      </w:r>
+      <w:proofErr w:type="spellEnd"/>
+      <w:r>
+        <w:rPr>
+          <w:sz w:val="48"/>
+          <w:szCs w:val="48"/>
+        </w:rPr>
+        <w:t xml:space="preserve"> Corporation</w:t>
       </w:r>
       <w:bookmarkEnd w:id="0"/>
     </w:p>
@@ -265,10 +277,10 @@
             <v:path o:extrusionok="f" gradientshapeok="t" o:connecttype="rect"/>
             <o:lock v:ext="edit" aspectratio="t"/>
           </v:shapetype>
-          <v:shape id="_x0000_i1025" type="#_x0000_t75" style="width:467.55pt;height:398.75pt" o:ole="">
+          <v:shape id="_x0000_i1025" type="#_x0000_t75" style="width:467.4pt;height:398.4pt" o:ole="">
             <v:imagedata r:id="rId9" o:title=""/>
           </v:shape>
-          <o:OLEObject Type="Embed" ProgID="Visio.Drawing.15" ShapeID="_x0000_i1025" DrawAspect="Content" ObjectID="_1658163616" r:id="rId10"/>
+          <o:OLEObject Type="Embed" ProgID="Visio.Drawing.15" ShapeID="_x0000_i1025" DrawAspect="Content" ObjectID="_1659528596" r:id="rId10"/>
         </w:object>
       </w:r>
     </w:p>
@@ -280,134 +292,215 @@
       </w:pPr>
       <w:r>
         <w:lastRenderedPageBreak/>
-        <w:t>Pinout:</w:t>
+        <w:t>Pinout</w:t>
+      </w:r>
+      <w:r>
+        <w:t xml:space="preserve"> (for the </w:t>
+      </w:r>
+      <w:proofErr w:type="spellStart"/>
+      <w:r>
+        <w:t>QuickFeather</w:t>
+      </w:r>
+      <w:proofErr w:type="spellEnd"/>
+      <w:r>
+        <w:t xml:space="preserve"> board)</w:t>
+      </w:r>
+      <w:r>
+        <w:t>:</w:t>
       </w:r>
     </w:p>
     <w:tbl>
       <w:tblPr>
         <w:tblStyle w:val="TableGrid"/>
-        <w:tblW w:w="9738" w:type="dxa"/>
+        <w:tblpPr w:leftFromText="180" w:rightFromText="180" w:vertAnchor="page" w:horzAnchor="margin" w:tblpY="1993"/>
+        <w:tblW w:w="9051" w:type="dxa"/>
         <w:tblLook w:val="04A0" w:firstRow="1" w:lastRow="0" w:firstColumn="1" w:lastColumn="0" w:noHBand="0" w:noVBand="1"/>
       </w:tblPr>
       <w:tblGrid>
-        <w:gridCol w:w="801"/>
-        <w:gridCol w:w="1841"/>
-        <w:gridCol w:w="1637"/>
-        <w:gridCol w:w="1083"/>
-        <w:gridCol w:w="4376"/>
+        <w:gridCol w:w="1090"/>
+        <w:gridCol w:w="925"/>
+        <w:gridCol w:w="1017"/>
+        <w:gridCol w:w="1495"/>
+        <w:gridCol w:w="1050"/>
+        <w:gridCol w:w="1106"/>
+        <w:gridCol w:w="2368"/>
       </w:tblGrid>
       <w:tr>
         <w:tc>
           <w:tcPr>
-            <w:tcW w:w="801" w:type="dxa"/>
+            <w:tcW w:w="1090" w:type="dxa"/>
           </w:tcPr>
           <w:p>
             <w:pPr>
               <w:pStyle w:val="body"/>
               <w:keepNext/>
-              <w:rPr>
-                <w:rFonts w:asciiTheme="majorHAnsi" w:eastAsiaTheme="majorEastAsia" w:hAnsiTheme="majorHAnsi" w:cstheme="majorBidi"/>
-                <w:b/>
-                <w:bCs/>
-                <w:iCs/>
-                <w:color w:val="4F81BD" w:themeColor="accent1"/>
-                <w:sz w:val="36"/>
-                <w:szCs w:val="36"/>
-              </w:rPr>
-            </w:pPr>
-            <w:r>
               <w:rPr>
                 <w:rFonts w:ascii="Helvetica" w:hAnsi="Helvetica" w:cs="Helvetica"/>
                 <w:b/>
               </w:rPr>
-              <w:t>Sl. No.</w:t>
-            </w:r>
-          </w:p>
-        </w:tc>
-        <w:tc>
-          <w:tcPr>
-            <w:tcW w:w="1841" w:type="dxa"/>
-          </w:tcPr>
-          <w:p>
-            <w:pPr>
-              <w:pStyle w:val="body"/>
-              <w:keepNext/>
+            </w:pPr>
+            <w:r>
               <w:rPr>
                 <w:rFonts w:ascii="Helvetica" w:hAnsi="Helvetica" w:cs="Helvetica"/>
                 <w:b/>
               </w:rPr>
-            </w:pPr>
-            <w:r>
+              <w:t>Signal Name</w:t>
+            </w:r>
+          </w:p>
+        </w:tc>
+        <w:tc>
+          <w:tcPr>
+            <w:tcW w:w="925" w:type="dxa"/>
+          </w:tcPr>
+          <w:p>
+            <w:pPr>
+              <w:pStyle w:val="body"/>
+              <w:keepNext/>
               <w:rPr>
                 <w:rFonts w:ascii="Helvetica" w:hAnsi="Helvetica" w:cs="Helvetica"/>
                 <w:b/>
               </w:rPr>
-              <w:t>Signal Name</w:t>
-            </w:r>
-          </w:p>
-        </w:tc>
-        <w:tc>
-          <w:tcPr>
-            <w:tcW w:w="1637" w:type="dxa"/>
-          </w:tcPr>
-          <w:p>
-            <w:pPr>
-              <w:pStyle w:val="body"/>
-              <w:keepNext/>
+            </w:pPr>
+            <w:proofErr w:type="spellStart"/>
+            <w:r>
               <w:rPr>
                 <w:rFonts w:ascii="Helvetica" w:hAnsi="Helvetica" w:cs="Helvetica"/>
                 <w:b/>
               </w:rPr>
-            </w:pPr>
+              <w:t>eFPGA</w:t>
+            </w:r>
+            <w:proofErr w:type="spellEnd"/>
             <w:r>
               <w:rPr>
                 <w:rFonts w:ascii="Helvetica" w:hAnsi="Helvetica" w:cs="Helvetica"/>
                 <w:b/>
               </w:rPr>
-              <w:t>PAD Number</w:t>
-            </w:r>
-          </w:p>
-        </w:tc>
-        <w:tc>
-          <w:tcPr>
-            <w:tcW w:w="1083" w:type="dxa"/>
-          </w:tcPr>
-          <w:p>
-            <w:pPr>
-              <w:pStyle w:val="body"/>
-              <w:keepNext/>
+              <w:t xml:space="preserve"> port #</w:t>
+            </w:r>
+            <w:r>
               <w:rPr>
                 <w:rFonts w:ascii="Helvetica" w:hAnsi="Helvetica" w:cs="Helvetica"/>
                 <w:b/>
               </w:rPr>
-            </w:pPr>
-            <w:r>
+              <w:t xml:space="preserve"> (S3B device)</w:t>
+            </w:r>
+          </w:p>
+        </w:tc>
+        <w:tc>
+          <w:tcPr>
+            <w:tcW w:w="1017" w:type="dxa"/>
+          </w:tcPr>
+          <w:p>
+            <w:pPr>
+              <w:pStyle w:val="body"/>
+              <w:keepNext/>
               <w:rPr>
                 <w:rFonts w:ascii="Helvetica" w:hAnsi="Helvetica" w:cs="Helvetica"/>
                 <w:b/>
               </w:rPr>
-              <w:t>Direction</w:t>
-            </w:r>
-          </w:p>
-        </w:tc>
-        <w:tc>
-          <w:tcPr>
-            <w:tcW w:w="4376" w:type="dxa"/>
-          </w:tcPr>
-          <w:p>
-            <w:pPr>
-              <w:pStyle w:val="body"/>
-              <w:keepNext/>
+            </w:pPr>
+            <w:r>
               <w:rPr>
                 <w:rFonts w:ascii="Helvetica" w:hAnsi="Helvetica" w:cs="Helvetica"/>
                 <w:b/>
               </w:rPr>
-            </w:pPr>
-            <w:r>
+              <w:t>QFN package pin</w:t>
+            </w:r>
+          </w:p>
+        </w:tc>
+        <w:tc>
+          <w:tcPr>
+            <w:tcW w:w="1495" w:type="dxa"/>
+          </w:tcPr>
+          <w:p>
+            <w:pPr>
+              <w:pStyle w:val="body"/>
+              <w:keepNext/>
               <w:rPr>
                 <w:rFonts w:ascii="Helvetica" w:hAnsi="Helvetica" w:cs="Helvetica"/>
                 <w:b/>
               </w:rPr>
+            </w:pPr>
+            <w:proofErr w:type="spellStart"/>
+            <w:r>
+              <w:rPr>
+                <w:rFonts w:ascii="Helvetica" w:hAnsi="Helvetica" w:cs="Helvetica"/>
+                <w:b/>
+              </w:rPr>
+              <w:t>QuickFeather</w:t>
+            </w:r>
+            <w:proofErr w:type="spellEnd"/>
+            <w:r>
+              <w:rPr>
+                <w:rFonts w:ascii="Helvetica" w:hAnsi="Helvetica" w:cs="Helvetica"/>
+                <w:b/>
+              </w:rPr>
+              <w:t xml:space="preserve"> J8 connector</w:t>
+            </w:r>
+          </w:p>
+        </w:tc>
+        <w:tc>
+          <w:tcPr>
+            <w:tcW w:w="1050" w:type="dxa"/>
+          </w:tcPr>
+          <w:p>
+            <w:pPr>
+              <w:pStyle w:val="body"/>
+              <w:keepNext/>
+              <w:rPr>
+                <w:rFonts w:ascii="Helvetica" w:hAnsi="Helvetica" w:cs="Helvetica"/>
+                <w:b/>
+              </w:rPr>
+            </w:pPr>
+            <w:r>
+              <w:rPr>
+                <w:rFonts w:ascii="Helvetica" w:hAnsi="Helvetica" w:cs="Helvetica"/>
+                <w:b/>
+              </w:rPr>
+              <w:t>PMOD Interface Type 2 (SPI)</w:t>
+            </w:r>
+          </w:p>
+        </w:tc>
+        <w:tc>
+          <w:tcPr>
+            <w:tcW w:w="1106" w:type="dxa"/>
+          </w:tcPr>
+          <w:p>
+            <w:pPr>
+              <w:pStyle w:val="body"/>
+              <w:keepNext/>
+              <w:rPr>
+                <w:rFonts w:ascii="Helvetica" w:hAnsi="Helvetica" w:cs="Helvetica"/>
+                <w:b/>
+              </w:rPr>
+            </w:pPr>
+            <w:r>
+              <w:rPr>
+                <w:rFonts w:ascii="Helvetica" w:hAnsi="Helvetica" w:cs="Helvetica"/>
+                <w:b/>
+              </w:rPr>
+              <w:t>Direction</w:t>
+            </w:r>
+          </w:p>
+        </w:tc>
+        <w:tc>
+          <w:tcPr>
+            <w:tcW w:w="2368" w:type="dxa"/>
+          </w:tcPr>
+          <w:p>
+            <w:pPr>
+              <w:pStyle w:val="body"/>
+              <w:keepNext/>
+              <w:rPr>
+                <w:rFonts w:ascii="Helvetica" w:hAnsi="Helvetica" w:cs="Helvetica"/>
+                <w:b/>
+              </w:rPr>
+            </w:pPr>
+            <w:r>
+              <w:rPr>
+                <w:rFonts w:ascii="Helvetica" w:hAnsi="Helvetica" w:cs="Helvetica"/>
+                <w:b/>
+              </w:rPr>
               <w:t>Description</w:t>
             </w:r>
           </w:p>
@@ -416,22 +509,14 @@
       <w:tr>
         <w:tc>
           <w:tcPr>
-            <w:tcW w:w="801" w:type="dxa"/>
-          </w:tcPr>
-          <w:p>
-            <w:r>
-              <w:t>1</w:t>
-            </w:r>
-          </w:p>
-        </w:tc>
-        <w:tc>
-          <w:tcPr>
-            <w:tcW w:w="1841" w:type="dxa"/>
-          </w:tcPr>
-          <w:p>
+            <w:tcW w:w="1090" w:type="dxa"/>
+          </w:tcPr>
+          <w:p>
+            <w:proofErr w:type="spellStart"/>
             <w:r>
               <w:t>CSn_o</w:t>
             </w:r>
+            <w:proofErr w:type="spellEnd"/>
             <w:r>
               <w:t xml:space="preserve">    </w:t>
             </w:r>
@@ -439,26 +524,53 @@
         </w:tc>
         <w:tc>
           <w:tcPr>
-            <w:tcW w:w="1637" w:type="dxa"/>
+            <w:tcW w:w="925" w:type="dxa"/>
           </w:tcPr>
           <w:p>
             <w:pPr>
               <w:jc w:val="center"/>
             </w:pPr>
             <w:r>
-              <w:t>PAD[</w:t>
-            </w:r>
-            <w:r>
-              <w:t>6</w:t>
-            </w:r>
-            <w:r>
-              <w:t>]</w:t>
-            </w:r>
-          </w:p>
-        </w:tc>
-        <w:tc>
-          <w:tcPr>
-            <w:tcW w:w="1083" w:type="dxa"/>
+              <w:t>IO_31</w:t>
+            </w:r>
+          </w:p>
+        </w:tc>
+        <w:tc>
+          <w:tcPr>
+            <w:tcW w:w="1017" w:type="dxa"/>
+          </w:tcPr>
+          <w:p>
+            <w:pPr>
+              <w:jc w:val="center"/>
+            </w:pPr>
+            <w:r>
+              <w:t>23</w:t>
+            </w:r>
+          </w:p>
+        </w:tc>
+        <w:tc>
+          <w:tcPr>
+            <w:tcW w:w="1495" w:type="dxa"/>
+          </w:tcPr>
+          <w:p>
+            <w:r>
+              <w:t>J8.5</w:t>
+            </w:r>
+          </w:p>
+        </w:tc>
+        <w:tc>
+          <w:tcPr>
+            <w:tcW w:w="1050" w:type="dxa"/>
+          </w:tcPr>
+          <w:p>
+            <w:r>
+              <w:t>Pin 1</w:t>
+            </w:r>
+          </w:p>
+        </w:tc>
+        <w:tc>
+          <w:tcPr>
+            <w:tcW w:w="1106" w:type="dxa"/>
           </w:tcPr>
           <w:p>
             <w:r>
@@ -468,7 +580,7 @@
         </w:tc>
         <w:tc>
           <w:tcPr>
-            <w:tcW w:w="4376" w:type="dxa"/>
+            <w:tcW w:w="2368" w:type="dxa"/>
           </w:tcPr>
           <w:p>
             <w:pPr>
@@ -493,49 +605,65 @@
       <w:tr>
         <w:tc>
           <w:tcPr>
-            <w:tcW w:w="801" w:type="dxa"/>
-          </w:tcPr>
-          <w:p>
-            <w:r>
-              <w:t>2</w:t>
-            </w:r>
-          </w:p>
-        </w:tc>
-        <w:tc>
-          <w:tcPr>
-            <w:tcW w:w="1841" w:type="dxa"/>
-          </w:tcPr>
-          <w:p>
-            <w:r>
-              <w:t>SC</w:t>
-            </w:r>
-            <w:r>
-              <w:t>LK_o</w:t>
-            </w:r>
-          </w:p>
-        </w:tc>
-        <w:tc>
-          <w:tcPr>
-            <w:tcW w:w="1637" w:type="dxa"/>
+            <w:tcW w:w="1090" w:type="dxa"/>
+          </w:tcPr>
+          <w:p>
+            <w:proofErr w:type="spellStart"/>
+            <w:r>
+              <w:t>SCLK_o</w:t>
+            </w:r>
+            <w:proofErr w:type="spellEnd"/>
+          </w:p>
+        </w:tc>
+        <w:tc>
+          <w:tcPr>
+            <w:tcW w:w="925" w:type="dxa"/>
           </w:tcPr>
           <w:p>
             <w:pPr>
               <w:jc w:val="center"/>
             </w:pPr>
             <w:r>
-              <w:t>PAD[</w:t>
-            </w:r>
-            <w:r>
-              <w:t>5</w:t>
-            </w:r>
-            <w:r>
-              <w:t>]</w:t>
-            </w:r>
-          </w:p>
-        </w:tc>
-        <w:tc>
-          <w:tcPr>
-            <w:tcW w:w="1083" w:type="dxa"/>
+              <w:t>IO_7</w:t>
+            </w:r>
+          </w:p>
+        </w:tc>
+        <w:tc>
+          <w:tcPr>
+            <w:tcW w:w="1017" w:type="dxa"/>
+          </w:tcPr>
+          <w:p>
+            <w:pPr>
+              <w:jc w:val="center"/>
+            </w:pPr>
+            <w:r>
+              <w:t>63</w:t>
+            </w:r>
+          </w:p>
+        </w:tc>
+        <w:tc>
+          <w:tcPr>
+            <w:tcW w:w="1495" w:type="dxa"/>
+          </w:tcPr>
+          <w:p>
+            <w:r>
+              <w:t>J8.11</w:t>
+            </w:r>
+          </w:p>
+        </w:tc>
+        <w:tc>
+          <w:tcPr>
+            <w:tcW w:w="1050" w:type="dxa"/>
+          </w:tcPr>
+          <w:p>
+            <w:r>
+              <w:t>Pin 4</w:t>
+            </w:r>
+          </w:p>
+        </w:tc>
+        <w:tc>
+          <w:tcPr>
+            <w:tcW w:w="1106" w:type="dxa"/>
           </w:tcPr>
           <w:p>
             <w:r>
@@ -545,7 +673,7 @@
         </w:tc>
         <w:tc>
           <w:tcPr>
-            <w:tcW w:w="4376" w:type="dxa"/>
+            <w:tcW w:w="2368" w:type="dxa"/>
           </w:tcPr>
           <w:p>
             <w:r>
@@ -565,22 +693,14 @@
       <w:tr>
         <w:tc>
           <w:tcPr>
-            <w:tcW w:w="801" w:type="dxa"/>
-          </w:tcPr>
-          <w:p>
-            <w:r>
-              <w:t>3</w:t>
-            </w:r>
-          </w:p>
-        </w:tc>
-        <w:tc>
-          <w:tcPr>
-            <w:tcW w:w="1841" w:type="dxa"/>
-          </w:tcPr>
-          <w:p>
+            <w:tcW w:w="1090" w:type="dxa"/>
+          </w:tcPr>
+          <w:p>
+            <w:proofErr w:type="spellStart"/>
             <w:r>
               <w:t>SDATA_i</w:t>
             </w:r>
+            <w:proofErr w:type="spellEnd"/>
             <w:r>
               <w:t xml:space="preserve"> </w:t>
             </w:r>
@@ -588,26 +708,53 @@
         </w:tc>
         <w:tc>
           <w:tcPr>
-            <w:tcW w:w="1637" w:type="dxa"/>
+            <w:tcW w:w="925" w:type="dxa"/>
           </w:tcPr>
           <w:p>
             <w:pPr>
               <w:jc w:val="center"/>
             </w:pPr>
             <w:r>
-              <w:t>PAD[</w:t>
-            </w:r>
-            <w:r>
-              <w:t>12</w:t>
-            </w:r>
-            <w:r>
-              <w:t>]</w:t>
-            </w:r>
-          </w:p>
-        </w:tc>
-        <w:tc>
-          <w:tcPr>
-            <w:tcW w:w="1083" w:type="dxa"/>
+              <w:t>IO_5</w:t>
+            </w:r>
+          </w:p>
+        </w:tc>
+        <w:tc>
+          <w:tcPr>
+            <w:tcW w:w="1017" w:type="dxa"/>
+          </w:tcPr>
+          <w:p>
+            <w:pPr>
+              <w:jc w:val="center"/>
+            </w:pPr>
+            <w:r>
+              <w:t>64</w:t>
+            </w:r>
+          </w:p>
+        </w:tc>
+        <w:tc>
+          <w:tcPr>
+            <w:tcW w:w="1495" w:type="dxa"/>
+          </w:tcPr>
+          <w:p>
+            <w:r>
+              <w:t>J8.9</w:t>
+            </w:r>
+          </w:p>
+        </w:tc>
+        <w:tc>
+          <w:tcPr>
+            <w:tcW w:w="1050" w:type="dxa"/>
+          </w:tcPr>
+          <w:p>
+            <w:r>
+              <w:t>Pin 3</w:t>
+            </w:r>
+          </w:p>
+        </w:tc>
+        <w:tc>
+          <w:tcPr>
+            <w:tcW w:w="1106" w:type="dxa"/>
           </w:tcPr>
           <w:p>
             <w:r>
@@ -617,7 +764,7 @@
         </w:tc>
         <w:tc>
           <w:tcPr>
-            <w:tcW w:w="4376" w:type="dxa"/>
+            <w:tcW w:w="2368" w:type="dxa"/>
           </w:tcPr>
           <w:p>
             <w:r>
@@ -631,6 +778,230 @@
                 <w:szCs w:val="12"/>
               </w:rPr>
             </w:pPr>
+          </w:p>
+        </w:tc>
+      </w:tr>
+      <w:tr>
+        <w:tc>
+          <w:tcPr>
+            <w:tcW w:w="1090" w:type="dxa"/>
+          </w:tcPr>
+          <w:p>
+            <w:proofErr w:type="spellStart"/>
+            <w:r>
+              <w:t>SDATA_o</w:t>
+            </w:r>
+            <w:proofErr w:type="spellEnd"/>
+          </w:p>
+        </w:tc>
+        <w:tc>
+          <w:tcPr>
+            <w:tcW w:w="925" w:type="dxa"/>
+          </w:tcPr>
+          <w:p>
+            <w:pPr>
+              <w:jc w:val="center"/>
+            </w:pPr>
+            <w:r>
+              <w:t>IO_12</w:t>
+            </w:r>
+          </w:p>
+        </w:tc>
+        <w:tc>
+          <w:tcPr>
+            <w:tcW w:w="1017" w:type="dxa"/>
+          </w:tcPr>
+          <w:p>
+            <w:pPr>
+              <w:jc w:val="center"/>
+            </w:pPr>
+            <w:r>
+              <w:t>56</w:t>
+            </w:r>
+          </w:p>
+        </w:tc>
+        <w:tc>
+          <w:tcPr>
+            <w:tcW w:w="1495" w:type="dxa"/>
+          </w:tcPr>
+          <w:p>
+            <w:r>
+              <w:t>J8.7</w:t>
+            </w:r>
+          </w:p>
+        </w:tc>
+        <w:tc>
+          <w:tcPr>
+            <w:tcW w:w="1050" w:type="dxa"/>
+          </w:tcPr>
+          <w:p>
+            <w:r>
+              <w:t>Pin 2</w:t>
+            </w:r>
+          </w:p>
+        </w:tc>
+        <w:tc>
+          <w:tcPr>
+            <w:tcW w:w="1106" w:type="dxa"/>
+          </w:tcPr>
+          <w:p>
+            <w:r>
+              <w:t>Output</w:t>
+            </w:r>
+          </w:p>
+        </w:tc>
+        <w:tc>
+          <w:tcPr>
+            <w:tcW w:w="2368" w:type="dxa"/>
+          </w:tcPr>
+          <w:p>
+            <w:r>
+              <w:t>MOSI, unused</w:t>
+            </w:r>
+          </w:p>
+        </w:tc>
+      </w:tr>
+      <w:tr>
+        <w:tc>
+          <w:tcPr>
+            <w:tcW w:w="1090" w:type="dxa"/>
+          </w:tcPr>
+          <w:p>
+            <w:proofErr w:type="spellStart"/>
+            <w:r>
+              <w:t>GND_o</w:t>
+            </w:r>
+            <w:proofErr w:type="spellEnd"/>
+          </w:p>
+        </w:tc>
+        <w:tc>
+          <w:tcPr>
+            <w:tcW w:w="925" w:type="dxa"/>
+          </w:tcPr>
+          <w:p>
+            <w:pPr>
+              <w:jc w:val="center"/>
+            </w:pPr>
+            <w:r>
+              <w:t>IO_10</w:t>
+            </w:r>
+          </w:p>
+        </w:tc>
+        <w:tc>
+          <w:tcPr>
+            <w:tcW w:w="1017" w:type="dxa"/>
+          </w:tcPr>
+          <w:p>
+            <w:pPr>
+              <w:jc w:val="center"/>
+            </w:pPr>
+            <w:r>
+              <w:t>59</w:t>
+            </w:r>
+          </w:p>
+        </w:tc>
+        <w:tc>
+          <w:tcPr>
+            <w:tcW w:w="1495" w:type="dxa"/>
+          </w:tcPr>
+          <w:p>
+            <w:r>
+              <w:t>J8.13</w:t>
+            </w:r>
+          </w:p>
+        </w:tc>
+        <w:tc>
+          <w:tcPr>
+            <w:tcW w:w="1050" w:type="dxa"/>
+          </w:tcPr>
+          <w:p>
+            <w:r>
+              <w:t>Pin 5</w:t>
+            </w:r>
+          </w:p>
+        </w:tc>
+        <w:tc>
+          <w:tcPr>
+            <w:tcW w:w="1106" w:type="dxa"/>
+          </w:tcPr>
+          <w:p>
+            <w:r>
+              <w:t>Output</w:t>
+            </w:r>
+          </w:p>
+        </w:tc>
+        <w:tc>
+          <w:tcPr>
+            <w:tcW w:w="2368" w:type="dxa"/>
+          </w:tcPr>
+          <w:p>
+            <w:r>
+              <w:t>GND, required on PMOD connector</w:t>
+            </w:r>
+          </w:p>
+        </w:tc>
+      </w:tr>
+      <w:tr>
+        <w:tc>
+          <w:tcPr>
+            <w:tcW w:w="1090" w:type="dxa"/>
+          </w:tcPr>
+          <w:p/>
+        </w:tc>
+        <w:tc>
+          <w:tcPr>
+            <w:tcW w:w="925" w:type="dxa"/>
+          </w:tcPr>
+          <w:p>
+            <w:pPr>
+              <w:jc w:val="center"/>
+            </w:pPr>
+          </w:p>
+        </w:tc>
+        <w:tc>
+          <w:tcPr>
+            <w:tcW w:w="1017" w:type="dxa"/>
+          </w:tcPr>
+          <w:p>
+            <w:pPr>
+              <w:jc w:val="center"/>
+            </w:pPr>
+          </w:p>
+        </w:tc>
+        <w:tc>
+          <w:tcPr>
+            <w:tcW w:w="1495" w:type="dxa"/>
+          </w:tcPr>
+          <w:p>
+            <w:r>
+              <w:t>J8.15</w:t>
+            </w:r>
+          </w:p>
+        </w:tc>
+        <w:tc>
+          <w:tcPr>
+            <w:tcW w:w="1050" w:type="dxa"/>
+          </w:tcPr>
+          <w:p>
+            <w:r>
+              <w:t>Pin 6</w:t>
+            </w:r>
+          </w:p>
+        </w:tc>
+        <w:tc>
+          <w:tcPr>
+            <w:tcW w:w="1106" w:type="dxa"/>
+          </w:tcPr>
+          <w:p/>
+        </w:tc>
+        <w:tc>
+          <w:tcPr>
+            <w:tcW w:w="2368" w:type="dxa"/>
+          </w:tcPr>
+          <w:p>
+            <w:r>
+              <w:t>VCC</w:t>
+            </w:r>
           </w:p>
         </w:tc>
       </w:tr>
@@ -674,7 +1045,6 @@
         <w:pStyle w:val="Heading1"/>
       </w:pPr>
       <w:r>
-        <w:lastRenderedPageBreak/>
         <w:t>Address Map Specification</w:t>
       </w:r>
       <w:bookmarkEnd w:id="1"/>
@@ -3578,8 +3948,17 @@
                 <w:rFonts w:cs="Arial"/>
                 <w:color w:val="auto"/>
               </w:rPr>
-              <w:t>field may be read by the user/sw</w:t>
-            </w:r>
+              <w:t>field may be read by the user/</w:t>
+            </w:r>
+            <w:proofErr w:type="spellStart"/>
+            <w:r>
+              <w:rPr>
+                <w:rFonts w:cs="Arial"/>
+                <w:color w:val="auto"/>
+              </w:rPr>
+              <w:t>sw</w:t>
+            </w:r>
+            <w:proofErr w:type="spellEnd"/>
           </w:p>
         </w:tc>
       </w:tr>
@@ -3652,8 +4031,17 @@
                 <w:rFonts w:cs="Arial"/>
                 <w:color w:val="auto"/>
               </w:rPr>
-              <w:t>field may be written by the user/sw</w:t>
-            </w:r>
+              <w:t>field may be written by the user/</w:t>
+            </w:r>
+            <w:proofErr w:type="spellStart"/>
+            <w:r>
+              <w:rPr>
+                <w:rFonts w:cs="Arial"/>
+                <w:color w:val="auto"/>
+              </w:rPr>
+              <w:t>sw</w:t>
+            </w:r>
+            <w:proofErr w:type="spellEnd"/>
           </w:p>
         </w:tc>
       </w:tr>
@@ -3960,8 +4348,17 @@
                 <w:rFonts w:cs="Arial"/>
                 <w:color w:val="auto"/>
               </w:rPr>
-              <w:t>field can only be read by the user/sw</w:t>
-            </w:r>
+              <w:t>field can only be read by the user/</w:t>
+            </w:r>
+            <w:proofErr w:type="spellStart"/>
+            <w:r>
+              <w:rPr>
+                <w:rFonts w:cs="Arial"/>
+                <w:color w:val="auto"/>
+              </w:rPr>
+              <w:t>sw</w:t>
+            </w:r>
+            <w:proofErr w:type="spellEnd"/>
           </w:p>
         </w:tc>
       </w:tr>
@@ -4061,7 +4458,21 @@
           <w:rFonts w:ascii="Times New Roman" w:hAnsi="Times New Roman" w:cs="Times New Roman"/>
           <w:sz w:val="22"/>
         </w:rPr>
-        <w:t>55ADC</w:t>
+        <w:t>0</w:t>
+      </w:r>
+      <w:r>
+        <w:rPr>
+          <w:rFonts w:ascii="Times New Roman" w:hAnsi="Times New Roman" w:cs="Times New Roman"/>
+          <w:sz w:val="22"/>
+        </w:rPr>
+        <w:t>ADC</w:t>
+      </w:r>
+      <w:r>
+        <w:rPr>
+          <w:rFonts w:ascii="Times New Roman" w:hAnsi="Times New Roman" w:cs="Times New Roman"/>
+          <w:sz w:val="22"/>
+        </w:rPr>
+        <w:t>0001</w:t>
       </w:r>
     </w:p>
     <w:p>
@@ -4116,15 +4527,15 @@
         <w:tblLook w:val="0000" w:firstRow="0" w:lastRow="0" w:firstColumn="0" w:lastColumn="0" w:noHBand="0" w:noVBand="0"/>
       </w:tblPr>
       <w:tblGrid>
-        <w:gridCol w:w="2050"/>
+        <w:gridCol w:w="2049"/>
         <w:gridCol w:w="888"/>
         <w:gridCol w:w="939"/>
-        <w:gridCol w:w="5473"/>
+        <w:gridCol w:w="5474"/>
       </w:tblGrid>
       <w:tr>
         <w:tc>
           <w:tcPr>
-            <w:tcW w:w="2099" w:type="dxa"/>
+            <w:tcW w:w="2049" w:type="dxa"/>
             <w:tcBorders>
               <w:top w:val="single" w:sz="4" w:space="0" w:color="548DD4"/>
               <w:left w:val="single" w:sz="4" w:space="0" w:color="548DD4"/>
@@ -4157,7 +4568,7 @@
         </w:tc>
         <w:tc>
           <w:tcPr>
-            <w:tcW w:w="890" w:type="dxa"/>
+            <w:tcW w:w="888" w:type="dxa"/>
             <w:tcBorders>
               <w:top w:val="single" w:sz="4" w:space="0" w:color="548DD4"/>
               <w:left w:val="single" w:sz="4" w:space="0" w:color="548DD4"/>
@@ -4190,7 +4601,7 @@
         </w:tc>
         <w:tc>
           <w:tcPr>
-            <w:tcW w:w="949" w:type="dxa"/>
+            <w:tcW w:w="939" w:type="dxa"/>
             <w:tcBorders>
               <w:top w:val="single" w:sz="4" w:space="0" w:color="548DD4"/>
               <w:left w:val="single" w:sz="4" w:space="0" w:color="548DD4"/>
@@ -4223,7 +4634,7 @@
         </w:tc>
         <w:tc>
           <w:tcPr>
-            <w:tcW w:w="5638" w:type="dxa"/>
+            <w:tcW w:w="5474" w:type="dxa"/>
             <w:tcBorders>
               <w:top w:val="single" w:sz="4" w:space="0" w:color="548DD4"/>
               <w:left w:val="single" w:sz="4" w:space="0" w:color="548DD4"/>
@@ -4258,7 +4669,7 @@
       <w:tr>
         <w:tc>
           <w:tcPr>
-            <w:tcW w:w="2099" w:type="dxa"/>
+            <w:tcW w:w="2049" w:type="dxa"/>
             <w:shd w:val="clear" w:color="auto" w:fill="auto"/>
             <w:vAlign w:val="center"/>
           </w:tcPr>
@@ -4301,7 +4712,7 @@
         </w:tc>
         <w:tc>
           <w:tcPr>
-            <w:tcW w:w="890" w:type="dxa"/>
+            <w:tcW w:w="888" w:type="dxa"/>
             <w:shd w:val="clear" w:color="auto" w:fill="auto"/>
             <w:vAlign w:val="center"/>
           </w:tcPr>
@@ -4329,7 +4740,7 @@
                 <w:sz w:val="20"/>
                 <w:szCs w:val="20"/>
               </w:rPr>
-              <w:t>19</w:t>
+              <w:t>31</w:t>
             </w:r>
             <w:r>
               <w:rPr>
@@ -4351,7 +4762,7 @@
         </w:tc>
         <w:tc>
           <w:tcPr>
-            <w:tcW w:w="949" w:type="dxa"/>
+            <w:tcW w:w="939" w:type="dxa"/>
             <w:shd w:val="clear" w:color="auto" w:fill="auto"/>
             <w:vAlign w:val="center"/>
           </w:tcPr>
@@ -4377,7 +4788,7 @@
         </w:tc>
         <w:tc>
           <w:tcPr>
-            <w:tcW w:w="5638" w:type="dxa"/>
+            <w:tcW w:w="5474" w:type="dxa"/>
             <w:shd w:val="clear" w:color="auto" w:fill="auto"/>
             <w:vAlign w:val="center"/>
           </w:tcPr>
@@ -4395,18 +4806,23 @@
             <w:r>
               <w:rPr>
                 <w:rFonts w:ascii="Arial" w:hAnsi="Arial" w:cs="Arial"/>
-                <w:sz w:val="20"/>
-                <w:szCs w:val="20"/>
-              </w:rPr>
-              <w:t>0x</w:t>
-            </w:r>
-            <w:r>
-              <w:rPr>
-                <w:rFonts w:ascii="Arial" w:hAnsi="Arial" w:cs="Arial"/>
-                <w:sz w:val="20"/>
-                <w:szCs w:val="20"/>
-              </w:rPr>
-              <w:t>55ADC</w:t>
+                <w:bCs/>
+                <w:color w:val="auto"/>
+                <w:sz w:val="20"/>
+                <w:szCs w:val="20"/>
+              </w:rPr>
+              <w:t>0x0ADC</w:t>
+            </w:r>
+            <w:proofErr w:type="gramStart"/>
+            <w:r>
+              <w:rPr>
+                <w:rFonts w:ascii="Arial" w:hAnsi="Arial" w:cs="Arial"/>
+                <w:bCs/>
+                <w:color w:val="auto"/>
+                <w:sz w:val="20"/>
+                <w:szCs w:val="20"/>
+              </w:rPr>
+              <w:t>0001</w:t>
             </w:r>
             <w:r>
               <w:rPr>
@@ -4422,7 +4838,16 @@
                 <w:sz w:val="20"/>
                 <w:szCs w:val="20"/>
               </w:rPr>
-              <w:t xml:space="preserve">: </w:t>
+              <w:t>:</w:t>
+            </w:r>
+            <w:proofErr w:type="gramEnd"/>
+            <w:r>
+              <w:rPr>
+                <w:rFonts w:ascii="Arial" w:hAnsi="Arial" w:cs="Arial"/>
+                <w:sz w:val="20"/>
+                <w:szCs w:val="20"/>
+              </w:rPr>
+              <w:t xml:space="preserve"> </w:t>
             </w:r>
             <w:r>
               <w:rPr>
@@ -4439,153 +4864,6 @@
                 <w:szCs w:val="20"/>
               </w:rPr>
               <w:t xml:space="preserve"> </w:t>
-            </w:r>
-          </w:p>
-        </w:tc>
-      </w:tr>
-      <w:tr>
-        <w:tc>
-          <w:tcPr>
-            <w:tcW w:w="2099" w:type="dxa"/>
-            <w:shd w:val="clear" w:color="auto" w:fill="DBE5F1"/>
-            <w:vAlign w:val="center"/>
-          </w:tcPr>
-          <w:p>
-            <w:pPr>
-              <w:pStyle w:val="table-text"/>
-              <w:keepNext/>
-              <w:jc w:val="left"/>
-              <w:rPr>
-                <w:rFonts w:ascii="Arial" w:hAnsi="Arial" w:cs="Arial"/>
-                <w:sz w:val="20"/>
-                <w:szCs w:val="20"/>
-              </w:rPr>
-            </w:pPr>
-            <w:r>
-              <w:rPr>
-                <w:rFonts w:ascii="Arial" w:hAnsi="Arial" w:cs="Arial"/>
-                <w:sz w:val="20"/>
-                <w:szCs w:val="20"/>
-              </w:rPr>
-              <w:t>Not Used</w:t>
-            </w:r>
-          </w:p>
-        </w:tc>
-        <w:tc>
-          <w:tcPr>
-            <w:tcW w:w="890" w:type="dxa"/>
-            <w:shd w:val="clear" w:color="auto" w:fill="DBE5F1"/>
-            <w:vAlign w:val="center"/>
-          </w:tcPr>
-          <w:p>
-            <w:pPr>
-              <w:pStyle w:val="table-text"/>
-              <w:keepNext/>
-              <w:rPr>
-                <w:rFonts w:ascii="Arial" w:hAnsi="Arial" w:cs="Arial"/>
-                <w:sz w:val="20"/>
-                <w:szCs w:val="20"/>
-              </w:rPr>
-            </w:pPr>
-            <w:r>
-              <w:rPr>
-                <w:rFonts w:ascii="Arial" w:hAnsi="Arial" w:cs="Arial"/>
-                <w:sz w:val="20"/>
-                <w:szCs w:val="20"/>
-              </w:rPr>
-              <w:t>[</w:t>
-            </w:r>
-            <w:r>
-              <w:rPr>
-                <w:rFonts w:ascii="Arial" w:hAnsi="Arial" w:cs="Arial"/>
-                <w:sz w:val="20"/>
-                <w:szCs w:val="20"/>
-              </w:rPr>
-              <w:t>31</w:t>
-            </w:r>
-            <w:r>
-              <w:rPr>
-                <w:rFonts w:ascii="Arial" w:hAnsi="Arial" w:cs="Arial"/>
-                <w:sz w:val="20"/>
-                <w:szCs w:val="20"/>
-              </w:rPr>
-              <w:t>:</w:t>
-            </w:r>
-            <w:r>
-              <w:rPr>
-                <w:rFonts w:ascii="Arial" w:hAnsi="Arial" w:cs="Arial"/>
-                <w:sz w:val="20"/>
-                <w:szCs w:val="20"/>
-              </w:rPr>
-              <w:t>20</w:t>
-            </w:r>
-            <w:r>
-              <w:rPr>
-                <w:rFonts w:ascii="Arial" w:hAnsi="Arial" w:cs="Arial"/>
-                <w:sz w:val="20"/>
-                <w:szCs w:val="20"/>
-              </w:rPr>
-              <w:t>]</w:t>
-            </w:r>
-          </w:p>
-        </w:tc>
-        <w:tc>
-          <w:tcPr>
-            <w:tcW w:w="949" w:type="dxa"/>
-            <w:shd w:val="clear" w:color="auto" w:fill="DBE5F1"/>
-            <w:vAlign w:val="center"/>
-          </w:tcPr>
-          <w:p>
-            <w:pPr>
-              <w:pStyle w:val="table-text"/>
-              <w:keepNext/>
-              <w:rPr>
-                <w:rFonts w:ascii="Arial" w:hAnsi="Arial" w:cs="Arial"/>
-                <w:sz w:val="20"/>
-                <w:szCs w:val="20"/>
-              </w:rPr>
-            </w:pPr>
-            <w:r>
-              <w:rPr>
-                <w:rFonts w:ascii="Arial" w:hAnsi="Arial" w:cs="Arial"/>
-                <w:sz w:val="20"/>
-                <w:szCs w:val="20"/>
-              </w:rPr>
-              <w:t>R</w:t>
-            </w:r>
-            <w:r>
-              <w:rPr>
-                <w:rFonts w:ascii="Arial" w:hAnsi="Arial" w:cs="Arial"/>
-                <w:sz w:val="20"/>
-                <w:szCs w:val="20"/>
-              </w:rPr>
-              <w:t>O</w:t>
-            </w:r>
-          </w:p>
-        </w:tc>
-        <w:tc>
-          <w:tcPr>
-            <w:tcW w:w="5638" w:type="dxa"/>
-            <w:shd w:val="clear" w:color="auto" w:fill="DBE5F1"/>
-            <w:vAlign w:val="center"/>
-          </w:tcPr>
-          <w:p>
-            <w:pPr>
-              <w:pStyle w:val="table-text-left"/>
-              <w:keepNext/>
-              <w:rPr>
-                <w:rFonts w:ascii="Arial" w:hAnsi="Arial" w:cs="Arial"/>
-                <w:sz w:val="20"/>
-                <w:szCs w:val="20"/>
-              </w:rPr>
-            </w:pPr>
-            <w:r>
-              <w:rPr>
-                <w:rFonts w:ascii="Arial" w:hAnsi="Arial" w:cs="Arial"/>
-                <w:sz w:val="20"/>
-                <w:szCs w:val="20"/>
-              </w:rPr>
-              <w:t>Return “0” when read</w:t>
             </w:r>
           </w:p>
         </w:tc>
@@ -4651,7 +4929,7 @@
           <w:rFonts w:ascii="Times New Roman" w:hAnsi="Times New Roman" w:cs="Times New Roman"/>
           <w:sz w:val="22"/>
         </w:rPr>
-        <w:t>2</w:t>
+        <w:t>1</w:t>
       </w:r>
       <w:r>
         <w:rPr>
@@ -4970,23 +5248,41 @@
                 <w:sz w:val="20"/>
                 <w:szCs w:val="20"/>
               </w:rPr>
-              <w:t>0x0</w:t>
-            </w:r>
-            <w:r>
-              <w:rPr>
-                <w:rFonts w:ascii="Arial" w:hAnsi="Arial" w:cs="Arial"/>
-                <w:sz w:val="20"/>
-                <w:szCs w:val="20"/>
-              </w:rPr>
-              <w:t>2</w:t>
-            </w:r>
-            <w:r>
-              <w:rPr>
-                <w:rFonts w:ascii="Arial" w:hAnsi="Arial" w:cs="Arial"/>
-                <w:sz w:val="20"/>
-                <w:szCs w:val="20"/>
-              </w:rPr>
-              <w:t>00 : Read only</w:t>
+              <w:t>0x</w:t>
+            </w:r>
+            <w:proofErr w:type="gramStart"/>
+            <w:r>
+              <w:rPr>
+                <w:rFonts w:ascii="Arial" w:hAnsi="Arial" w:cs="Arial"/>
+                <w:sz w:val="20"/>
+                <w:szCs w:val="20"/>
+              </w:rPr>
+              <w:t>0</w:t>
+            </w:r>
+            <w:r>
+              <w:rPr>
+                <w:rFonts w:ascii="Arial" w:hAnsi="Arial" w:cs="Arial"/>
+                <w:sz w:val="20"/>
+                <w:szCs w:val="20"/>
+              </w:rPr>
+              <w:t>1</w:t>
+            </w:r>
+            <w:r>
+              <w:rPr>
+                <w:rFonts w:ascii="Arial" w:hAnsi="Arial" w:cs="Arial"/>
+                <w:sz w:val="20"/>
+                <w:szCs w:val="20"/>
+              </w:rPr>
+              <w:t>00 :</w:t>
+            </w:r>
+            <w:proofErr w:type="gramEnd"/>
+            <w:r>
+              <w:rPr>
+                <w:rFonts w:ascii="Arial" w:hAnsi="Arial" w:cs="Arial"/>
+                <w:sz w:val="20"/>
+                <w:szCs w:val="20"/>
+              </w:rPr>
+              <w:t xml:space="preserve"> Read only</w:t>
             </w:r>
           </w:p>
         </w:tc>
@@ -6562,7 +6858,23 @@
                 <w:sz w:val="20"/>
                 <w:szCs w:val="20"/>
               </w:rPr>
-              <w:t>0 - Disable</w:t>
+              <w:t xml:space="preserve">0 </w:t>
+            </w:r>
+            <w:r>
+              <w:rPr>
+                <w:rFonts w:ascii="Arial" w:hAnsi="Arial" w:cs="Arial"/>
+                <w:sz w:val="20"/>
+                <w:szCs w:val="20"/>
+              </w:rPr>
+              <w:t>–</w:t>
+            </w:r>
+            <w:r>
+              <w:rPr>
+                <w:rFonts w:ascii="Arial" w:hAnsi="Arial" w:cs="Arial"/>
+                <w:sz w:val="20"/>
+                <w:szCs w:val="20"/>
+              </w:rPr>
+              <w:t xml:space="preserve"> Disable</w:t>
             </w:r>
           </w:p>
           <w:p>
@@ -9113,15 +9425,15 @@
         <w:tblLook w:val="04A0" w:firstRow="1" w:lastRow="0" w:firstColumn="1" w:lastColumn="0" w:noHBand="0" w:noVBand="1"/>
       </w:tblPr>
       <w:tblGrid>
-        <w:gridCol w:w="1422"/>
-        <w:gridCol w:w="1248"/>
-        <w:gridCol w:w="2032"/>
-        <w:gridCol w:w="4628"/>
+        <w:gridCol w:w="1421"/>
+        <w:gridCol w:w="1247"/>
+        <w:gridCol w:w="2031"/>
+        <w:gridCol w:w="4631"/>
       </w:tblGrid>
       <w:tr>
         <w:tc>
           <w:tcPr>
-            <w:tcW w:w="1458" w:type="dxa"/>
+            <w:tcW w:w="1421" w:type="dxa"/>
             <w:tcBorders>
               <w:top w:val="single" w:sz="12" w:space="0" w:color="000000" w:themeColor="text1"/>
               <w:left w:val="single" w:sz="12" w:space="0" w:color="000000" w:themeColor="text1"/>
@@ -9148,7 +9460,7 @@
         </w:tc>
         <w:tc>
           <w:tcPr>
-            <w:tcW w:w="1260" w:type="dxa"/>
+            <w:tcW w:w="1247" w:type="dxa"/>
             <w:tcBorders>
               <w:top w:val="single" w:sz="12" w:space="0" w:color="000000" w:themeColor="text1"/>
               <w:left w:val="single" w:sz="4" w:space="0" w:color="000000" w:themeColor="text1"/>
@@ -9175,7 +9487,7 @@
         </w:tc>
         <w:tc>
           <w:tcPr>
-            <w:tcW w:w="2070" w:type="dxa"/>
+            <w:tcW w:w="2031" w:type="dxa"/>
             <w:tcBorders>
               <w:top w:val="single" w:sz="12" w:space="0" w:color="000000" w:themeColor="text1"/>
               <w:left w:val="single" w:sz="6" w:space="0" w:color="000000" w:themeColor="text1"/>
@@ -9202,7 +9514,7 @@
         </w:tc>
         <w:tc>
           <w:tcPr>
-            <w:tcW w:w="4788" w:type="dxa"/>
+            <w:tcW w:w="4631" w:type="dxa"/>
             <w:tcBorders>
               <w:top w:val="single" w:sz="12" w:space="0" w:color="000000" w:themeColor="text1"/>
               <w:left w:val="single" w:sz="6" w:space="0" w:color="000000" w:themeColor="text1"/>
@@ -9231,7 +9543,7 @@
       <w:tr>
         <w:tc>
           <w:tcPr>
-            <w:tcW w:w="1458" w:type="dxa"/>
+            <w:tcW w:w="1421" w:type="dxa"/>
             <w:tcBorders>
               <w:top w:val="single" w:sz="12" w:space="0" w:color="000000" w:themeColor="text1"/>
               <w:left w:val="single" w:sz="12" w:space="0" w:color="000000" w:themeColor="text1"/>
@@ -9245,28 +9557,13 @@
               <w:jc w:val="center"/>
             </w:pPr>
             <w:r>
-              <w:t>10</w:t>
-            </w:r>
-            <w:r>
-              <w:t>-</w:t>
-            </w:r>
-            <w:r>
-              <w:t>0</w:t>
-            </w:r>
-            <w:r>
-              <w:t>3</w:t>
-            </w:r>
-            <w:r>
-              <w:t>-201</w:t>
-            </w:r>
-            <w:r>
-              <w:t>9</w:t>
-            </w:r>
-          </w:p>
-        </w:tc>
-        <w:tc>
-          <w:tcPr>
-            <w:tcW w:w="1260" w:type="dxa"/>
+              <w:t>21 Aug 2020</w:t>
+            </w:r>
+          </w:p>
+        </w:tc>
+        <w:tc>
+          <w:tcPr>
+            <w:tcW w:w="1247" w:type="dxa"/>
             <w:tcBorders>
               <w:top w:val="single" w:sz="12" w:space="0" w:color="000000" w:themeColor="text1"/>
               <w:left w:val="single" w:sz="4" w:space="0" w:color="000000" w:themeColor="text1"/>
@@ -9286,7 +9583,7 @@
         </w:tc>
         <w:tc>
           <w:tcPr>
-            <w:tcW w:w="2070" w:type="dxa"/>
+            <w:tcW w:w="2031" w:type="dxa"/>
             <w:tcBorders>
               <w:top w:val="single" w:sz="12" w:space="0" w:color="000000" w:themeColor="text1"/>
               <w:left w:val="single" w:sz="6" w:space="0" w:color="000000" w:themeColor="text1"/>
@@ -9300,13 +9597,13 @@
               <w:jc w:val="center"/>
             </w:pPr>
             <w:r>
-              <w:t>Rakesh Moolacheri</w:t>
-            </w:r>
-          </w:p>
-        </w:tc>
-        <w:tc>
-          <w:tcPr>
-            <w:tcW w:w="4788" w:type="dxa"/>
+              <w:t>Randy O</w:t>
+            </w:r>
+          </w:p>
+        </w:tc>
+        <w:tc>
+          <w:tcPr>
+            <w:tcW w:w="4631" w:type="dxa"/>
             <w:tcBorders>
               <w:top w:val="single" w:sz="12" w:space="0" w:color="000000" w:themeColor="text1"/>
               <w:left w:val="single" w:sz="6" w:space="0" w:color="000000" w:themeColor="text1"/>
@@ -9317,10 +9614,17 @@
           </w:tcPr>
           <w:p>
             <w:r>
-              <w:t xml:space="preserve">Initial Release </w:t>
-            </w:r>
-          </w:p>
-          <w:p/>
+              <w:t xml:space="preserve">Copied from a previous customer design. Modified for the </w:t>
+            </w:r>
+            <w:proofErr w:type="spellStart"/>
+            <w:r>
+              <w:t>QuickFeather</w:t>
+            </w:r>
+            <w:proofErr w:type="spellEnd"/>
+            <w:r>
+              <w:t xml:space="preserve"> board. Changed the device and revision ID’s, modified pinout table in section 3.</w:t>
+            </w:r>
+          </w:p>
         </w:tc>
       </w:tr>
     </w:tbl>
@@ -9494,11 +9798,19 @@
           <w:rStyle w:val="Emphasis"/>
         </w:rPr>
       </w:pPr>
+      <w:proofErr w:type="spellStart"/>
       <w:r>
         <w:rPr>
           <w:rStyle w:val="Emphasis"/>
         </w:rPr>
-        <w:t>QuickLogic Corporation</w:t>
+        <w:t>QuickLogic</w:t>
+      </w:r>
+      <w:proofErr w:type="spellEnd"/>
+      <w:r>
+        <w:rPr>
+          <w:rStyle w:val="Emphasis"/>
+        </w:rPr>
+        <w:t xml:space="preserve"> Corporation</w:t>
       </w:r>
     </w:p>
     <w:p>
@@ -9512,7 +9824,7 @@
         <w:rPr>
           <w:rStyle w:val="Emphasis"/>
         </w:rPr>
-        <w:t>1277 Orleans Drive</w:t>
+        <w:t>2220 Lundy Ave.</w:t>
       </w:r>
     </w:p>
     <w:p>
@@ -9526,7 +9838,19 @@
         <w:rPr>
           <w:rStyle w:val="Emphasis"/>
         </w:rPr>
-        <w:t>Sunnyvale CA. 94089-1138, USA</w:t>
+        <w:t xml:space="preserve">Sunnyvale CA. </w:t>
+      </w:r>
+      <w:r>
+        <w:rPr>
+          <w:rStyle w:val="Emphasis"/>
+        </w:rPr>
+        <w:t>95131</w:t>
+      </w:r>
+      <w:r>
+        <w:rPr>
+          <w:rStyle w:val="Emphasis"/>
+        </w:rPr>
+        <w:t>, USA</w:t>
       </w:r>
     </w:p>
     <w:p/>

</xml_diff>

<commit_message>
added README, changed register offsets from words to bytes
updates to design document, added top-level readme, changed all register offsets from words to bytes (should not affect functionality). also fixed the package type in the example compile script in the /rtl/ directory.
</commit_message>
<xml_diff>
--- a/adc_ad7476_if/doc/ADC_IF_IP_Rev100.docx
+++ b/adc_ad7476_if/doc/ADC_IF_IP_Rev100.docx
@@ -280,7 +280,7 @@
           <v:shape id="_x0000_i1025" type="#_x0000_t75" style="width:467.4pt;height:398.4pt" o:ole="">
             <v:imagedata r:id="rId9" o:title=""/>
           </v:shape>
-          <o:OLEObject Type="Embed" ProgID="Visio.Drawing.15" ShapeID="_x0000_i1025" DrawAspect="Content" ObjectID="_1659528596" r:id="rId10"/>
+          <o:OLEObject Type="Embed" ProgID="Visio.Drawing.15" ShapeID="_x0000_i1025" DrawAspect="Content" ObjectID="_1659799101" r:id="rId10"/>
         </w:object>
       </w:r>
     </w:p>
@@ -375,14 +375,7 @@
                 <w:rFonts w:ascii="Helvetica" w:hAnsi="Helvetica" w:cs="Helvetica"/>
                 <w:b/>
               </w:rPr>
-              <w:t xml:space="preserve"> port #</w:t>
-            </w:r>
-            <w:r>
-              <w:rPr>
-                <w:rFonts w:ascii="Helvetica" w:hAnsi="Helvetica" w:cs="Helvetica"/>
-                <w:b/>
-              </w:rPr>
-              <w:t xml:space="preserve"> (S3B device)</w:t>
+              <w:t xml:space="preserve"> port # (S3B device)</w:t>
             </w:r>
           </w:p>
         </w:tc>
@@ -10057,15 +10050,11 @@
       </w:rPr>
       <w:tab/>
     </w:r>
-    <w:r>
-      <w:fldChar w:fldCharType="begin"/>
-    </w:r>
-    <w:r>
-      <w:instrText xml:space="preserve"> TITLE   \* MERGEFORMAT </w:instrText>
-    </w:r>
-    <w:r>
-      <w:fldChar w:fldCharType="end"/>
-    </w:r>
+    <w:fldSimple w:instr=" TITLE   \* MERGEFORMAT ">
+      <w:r>
+        <w:t>Samsung IP for EOS 3B</w:t>
+      </w:r>
+    </w:fldSimple>
   </w:p>
 </w:ftr>
 </file>

</xml_diff>

<commit_message>
added sampling rate information to the design documentation
added information on how the sampling rate is calculated.
</commit_message>
<xml_diff>
--- a/adc_ad7476_if/doc/ADC_IF_IP_Rev100.docx
+++ b/adc_ad7476_if/doc/ADC_IF_IP_Rev100.docx
@@ -45,7 +45,10 @@
         <w:tab/>
       </w:r>
       <w:r>
-        <w:t>21</w:t>
+        <w:t>2</w:t>
+      </w:r>
+      <w:r>
+        <w:t>6</w:t>
       </w:r>
       <w:r>
         <w:t xml:space="preserve"> Aug 2020</w:t>
@@ -280,7 +283,7 @@
           <v:shape id="_x0000_i1025" type="#_x0000_t75" style="width:467.4pt;height:398.4pt" o:ole="">
             <v:imagedata r:id="rId9" o:title=""/>
           </v:shape>
-          <o:OLEObject Type="Embed" ProgID="Visio.Drawing.15" ShapeID="_x0000_i1025" DrawAspect="Content" ObjectID="_1659799101" r:id="rId10"/>
+          <o:OLEObject Type="Embed" ProgID="Visio.Drawing.15" ShapeID="_x0000_i1025" DrawAspect="Content" ObjectID="_1659979829" r:id="rId10"/>
         </w:object>
       </w:r>
     </w:p>
@@ -8827,7 +8830,31 @@
         <w:rPr>
           <w:rFonts w:ascii="Helvetica" w:hAnsi="Helvetica" w:cs="Helvetica"/>
         </w:rPr>
-        <w:t>device till the Sensor is Enabled</w:t>
+        <w:t xml:space="preserve">device </w:t>
+      </w:r>
+      <w:r>
+        <w:rPr>
+          <w:rFonts w:ascii="Helvetica" w:hAnsi="Helvetica" w:cs="Helvetica"/>
+        </w:rPr>
+        <w:t>until</w:t>
+      </w:r>
+      <w:r>
+        <w:rPr>
+          <w:rFonts w:ascii="Helvetica" w:hAnsi="Helvetica" w:cs="Helvetica"/>
+        </w:rPr>
+        <w:t xml:space="preserve"> the Sensor is </w:t>
+      </w:r>
+      <w:r>
+        <w:rPr>
+          <w:rFonts w:ascii="Helvetica" w:hAnsi="Helvetica" w:cs="Helvetica"/>
+        </w:rPr>
+        <w:t>disa</w:t>
+      </w:r>
+      <w:r>
+        <w:rPr>
+          <w:rFonts w:ascii="Helvetica" w:hAnsi="Helvetica" w:cs="Helvetica"/>
+        </w:rPr>
+        <w:t>bled</w:t>
       </w:r>
     </w:p>
     <w:p>
@@ -9275,19 +9302,90 @@
     </w:p>
     <w:p>
       <w:pPr>
+        <w:pStyle w:val="Heading1"/>
+      </w:pPr>
+      <w:r>
+        <w:t>Sampling Rate</w:t>
+      </w:r>
+      <w:r>
+        <w:t>:</w:t>
+      </w:r>
+    </w:p>
+    <w:p>
+      <w:pPr>
         <w:pStyle w:val="body"/>
         <w:keepNext/>
         <w:rPr>
-          <w:b/>
+          <w:rFonts w:asciiTheme="minorHAnsi" w:hAnsiTheme="minorHAnsi" w:cstheme="minorHAnsi"/>
+          <w:bCs/>
+          <w:sz w:val="22"/>
+          <w:szCs w:val="22"/>
         </w:rPr>
       </w:pPr>
+      <w:r>
+        <w:rPr>
+          <w:rFonts w:asciiTheme="minorHAnsi" w:hAnsiTheme="minorHAnsi" w:cstheme="minorHAnsi"/>
+          <w:bCs/>
+          <w:sz w:val="22"/>
+          <w:szCs w:val="22"/>
+        </w:rPr>
+        <w:t xml:space="preserve">As mentioned in Step 9 in Section 5 above (Programming Steps), once the </w:t>
+      </w:r>
+      <w:r>
+        <w:rPr>
+          <w:rFonts w:asciiTheme="minorHAnsi" w:hAnsiTheme="minorHAnsi" w:cstheme="minorHAnsi"/>
+          <w:bCs/>
+          <w:sz w:val="22"/>
+          <w:szCs w:val="22"/>
+        </w:rPr>
+        <w:t>sensor has been enabled, the FPGA IP will continually read from the external ADC. Each read takes 18 clock cycles to execute a single SPI read command, including overhead. The clock that is used for the SPI transfer is sys_clk0 in the</w:t>
+      </w:r>
+      <w:r>
+        <w:rPr>
+          <w:rFonts w:asciiTheme="minorHAnsi" w:hAnsiTheme="minorHAnsi" w:cstheme="minorHAnsi"/>
+          <w:bCs/>
+          <w:sz w:val="22"/>
+          <w:szCs w:val="22"/>
+        </w:rPr>
+        <w:t xml:space="preserve"> </w:t>
+      </w:r>
+      <w:r>
+        <w:rPr>
+          <w:rFonts w:asciiTheme="minorHAnsi" w:hAnsiTheme="minorHAnsi" w:cstheme="minorHAnsi"/>
+          <w:bCs/>
+          <w:sz w:val="22"/>
+          <w:szCs w:val="22"/>
+        </w:rPr>
+        <w:t xml:space="preserve">FPGA, which is driven by C16 in the S3B device. Refer to the S3 Technical Reference Manual </w:t>
+      </w:r>
+      <w:r>
+        <w:rPr>
+          <w:rFonts w:asciiTheme="minorHAnsi" w:hAnsiTheme="minorHAnsi" w:cstheme="minorHAnsi"/>
+          <w:bCs/>
+          <w:sz w:val="22"/>
+          <w:szCs w:val="22"/>
+        </w:rPr>
+        <w:t xml:space="preserve">(Chapter 10) </w:t>
+      </w:r>
+      <w:r>
+        <w:rPr>
+          <w:rFonts w:asciiTheme="minorHAnsi" w:hAnsiTheme="minorHAnsi" w:cstheme="minorHAnsi"/>
+          <w:bCs/>
+          <w:sz w:val="22"/>
+          <w:szCs w:val="22"/>
+        </w:rPr>
+        <w:t>for more information about configuring the various clocks in the device.</w:t>
+      </w:r>
     </w:p>
     <w:p>
       <w:pPr>
         <w:pStyle w:val="body"/>
         <w:keepNext/>
         <w:rPr>
-          <w:b/>
+          <w:rFonts w:asciiTheme="minorHAnsi" w:hAnsiTheme="minorHAnsi" w:cstheme="minorHAnsi"/>
+          <w:bCs/>
+          <w:sz w:val="22"/>
+          <w:szCs w:val="22"/>
         </w:rPr>
       </w:pPr>
     </w:p>
@@ -9296,114 +9394,44 @@
         <w:pStyle w:val="body"/>
         <w:keepNext/>
         <w:rPr>
-          <w:b/>
+          <w:rFonts w:asciiTheme="minorHAnsi" w:hAnsiTheme="minorHAnsi" w:cstheme="minorHAnsi"/>
+          <w:bCs/>
+          <w:sz w:val="22"/>
+          <w:szCs w:val="22"/>
         </w:rPr>
       </w:pPr>
+      <w:r>
+        <w:rPr>
+          <w:rFonts w:asciiTheme="minorHAnsi" w:hAnsiTheme="minorHAnsi" w:cstheme="minorHAnsi"/>
+          <w:bCs/>
+          <w:sz w:val="22"/>
+          <w:szCs w:val="22"/>
+        </w:rPr>
+        <w:t>When C16 is set to 18MHz, the resulting ADC sample rate is 1MHz (18MHz divided by 18 bits per SPI read). The effective ADC sample rate can be changed by using a different frequency for the C16 clock.</w:t>
+      </w:r>
     </w:p>
     <w:p>
       <w:pPr>
-        <w:pStyle w:val="body"/>
-        <w:keepNext/>
         <w:rPr>
+          <w:rFonts w:eastAsia="Arial Unicode MS" w:cstheme="minorHAnsi"/>
+          <w:bCs/>
+          <w:color w:val="000000"/>
+        </w:rPr>
+      </w:pPr>
+      <w:bookmarkStart w:id="20" w:name="_Toc452995374"/>
+      <w:r>
+        <w:rPr>
+          <w:rFonts w:eastAsia="Arial Unicode MS" w:cstheme="minorHAnsi"/>
           <w:b/>
+          <w:color w:val="000000"/>
         </w:rPr>
-      </w:pPr>
+        <w:br w:type="page"/>
+      </w:r>
     </w:p>
     <w:p>
       <w:pPr>
-        <w:pStyle w:val="body"/>
-        <w:keepNext/>
-        <w:rPr>
-          <w:b/>
-        </w:rPr>
-      </w:pPr>
-    </w:p>
-    <w:p>
-      <w:pPr>
-        <w:pStyle w:val="body"/>
-        <w:keepNext/>
-        <w:rPr>
-          <w:b/>
-        </w:rPr>
-      </w:pPr>
-    </w:p>
-    <w:p>
-      <w:pPr>
-        <w:pStyle w:val="body"/>
-        <w:keepNext/>
-        <w:rPr>
-          <w:b/>
-        </w:rPr>
-      </w:pPr>
-    </w:p>
-    <w:p>
-      <w:pPr>
-        <w:pStyle w:val="body"/>
-        <w:keepNext/>
-        <w:rPr>
-          <w:b/>
-        </w:rPr>
-      </w:pPr>
-    </w:p>
-    <w:p>
-      <w:pPr>
-        <w:pStyle w:val="body"/>
-        <w:keepNext/>
-        <w:rPr>
-          <w:b/>
-        </w:rPr>
-      </w:pPr>
-    </w:p>
-    <w:p>
-      <w:pPr>
-        <w:pStyle w:val="body"/>
-        <w:keepNext/>
-        <w:rPr>
-          <w:b/>
-        </w:rPr>
-      </w:pPr>
-    </w:p>
-    <w:p>
-      <w:pPr>
-        <w:pStyle w:val="body"/>
-        <w:keepNext/>
-        <w:rPr>
-          <w:b/>
-        </w:rPr>
-      </w:pPr>
-    </w:p>
-    <w:p>
-      <w:pPr>
-        <w:pStyle w:val="body"/>
-        <w:keepNext/>
-        <w:rPr>
-          <w:b/>
-        </w:rPr>
-      </w:pPr>
-    </w:p>
-    <w:p>
-      <w:pPr>
-        <w:pStyle w:val="body"/>
-        <w:keepNext/>
-        <w:rPr>
-          <w:b/>
-        </w:rPr>
-      </w:pPr>
-    </w:p>
-    <w:p>
-      <w:pPr>
-        <w:pStyle w:val="body"/>
-        <w:keepNext/>
-        <w:rPr>
-          <w:b/>
-        </w:rPr>
-      </w:pPr>
-    </w:p>
-    <w:p>
-      <w:pPr>
         <w:pStyle w:val="Heading1"/>
       </w:pPr>
-      <w:bookmarkStart w:id="20" w:name="_Toc452995374"/>
       <w:r>
         <w:lastRenderedPageBreak/>
         <w:t>Revision History</w:t>
@@ -9540,6 +9568,93 @@
             <w:tcBorders>
               <w:top w:val="single" w:sz="12" w:space="0" w:color="000000" w:themeColor="text1"/>
               <w:left w:val="single" w:sz="12" w:space="0" w:color="000000" w:themeColor="text1"/>
+              <w:bottom w:val="single" w:sz="12" w:space="0" w:color="000000" w:themeColor="text1"/>
+              <w:right w:val="single" w:sz="4" w:space="0" w:color="000000" w:themeColor="text1"/>
+            </w:tcBorders>
+            <w:vAlign w:val="center"/>
+          </w:tcPr>
+          <w:p>
+            <w:pPr>
+              <w:jc w:val="center"/>
+            </w:pPr>
+            <w:r>
+              <w:t>21 Aug 2020</w:t>
+            </w:r>
+          </w:p>
+        </w:tc>
+        <w:tc>
+          <w:tcPr>
+            <w:tcW w:w="1247" w:type="dxa"/>
+            <w:tcBorders>
+              <w:top w:val="single" w:sz="12" w:space="0" w:color="000000" w:themeColor="text1"/>
+              <w:left w:val="single" w:sz="4" w:space="0" w:color="000000" w:themeColor="text1"/>
+              <w:bottom w:val="single" w:sz="12" w:space="0" w:color="000000" w:themeColor="text1"/>
+              <w:right w:val="single" w:sz="6" w:space="0" w:color="000000" w:themeColor="text1"/>
+            </w:tcBorders>
+            <w:vAlign w:val="center"/>
+          </w:tcPr>
+          <w:p>
+            <w:pPr>
+              <w:jc w:val="center"/>
+            </w:pPr>
+            <w:r>
+              <w:t>1.0</w:t>
+            </w:r>
+          </w:p>
+        </w:tc>
+        <w:tc>
+          <w:tcPr>
+            <w:tcW w:w="2031" w:type="dxa"/>
+            <w:tcBorders>
+              <w:top w:val="single" w:sz="12" w:space="0" w:color="000000" w:themeColor="text1"/>
+              <w:left w:val="single" w:sz="6" w:space="0" w:color="000000" w:themeColor="text1"/>
+              <w:bottom w:val="single" w:sz="12" w:space="0" w:color="000000" w:themeColor="text1"/>
+              <w:right w:val="single" w:sz="6" w:space="0" w:color="000000" w:themeColor="text1"/>
+            </w:tcBorders>
+            <w:vAlign w:val="center"/>
+          </w:tcPr>
+          <w:p>
+            <w:pPr>
+              <w:jc w:val="center"/>
+            </w:pPr>
+            <w:r>
+              <w:t>Randy O</w:t>
+            </w:r>
+          </w:p>
+        </w:tc>
+        <w:tc>
+          <w:tcPr>
+            <w:tcW w:w="4631" w:type="dxa"/>
+            <w:tcBorders>
+              <w:top w:val="single" w:sz="12" w:space="0" w:color="000000" w:themeColor="text1"/>
+              <w:left w:val="single" w:sz="6" w:space="0" w:color="000000" w:themeColor="text1"/>
+              <w:bottom w:val="single" w:sz="12" w:space="0" w:color="000000" w:themeColor="text1"/>
+              <w:right w:val="single" w:sz="12" w:space="0" w:color="000000" w:themeColor="text1"/>
+            </w:tcBorders>
+            <w:vAlign w:val="center"/>
+          </w:tcPr>
+          <w:p>
+            <w:r>
+              <w:t xml:space="preserve">Copied from a previous customer design. Modified for the </w:t>
+            </w:r>
+            <w:proofErr w:type="spellStart"/>
+            <w:r>
+              <w:t>QuickFeather</w:t>
+            </w:r>
+            <w:proofErr w:type="spellEnd"/>
+            <w:r>
+              <w:t xml:space="preserve"> board. Changed the device and revision ID’s, modified pinout table in section 3.</w:t>
+            </w:r>
+          </w:p>
+        </w:tc>
+      </w:tr>
+      <w:tr>
+        <w:tc>
+          <w:tcPr>
+            <w:tcW w:w="1421" w:type="dxa"/>
+            <w:tcBorders>
+              <w:top w:val="single" w:sz="12" w:space="0" w:color="000000" w:themeColor="text1"/>
+              <w:left w:val="single" w:sz="12" w:space="0" w:color="000000" w:themeColor="text1"/>
               <w:bottom w:val="single" w:sz="4" w:space="0" w:color="000000" w:themeColor="text1"/>
               <w:right w:val="single" w:sz="4" w:space="0" w:color="000000" w:themeColor="text1"/>
             </w:tcBorders>
@@ -9550,7 +9665,7 @@
               <w:jc w:val="center"/>
             </w:pPr>
             <w:r>
-              <w:t>21 Aug 2020</w:t>
+              <w:t>26 Aug 2020</w:t>
             </w:r>
           </w:p>
         </w:tc>
@@ -9607,15 +9722,7 @@
           </w:tcPr>
           <w:p>
             <w:r>
-              <w:t xml:space="preserve">Copied from a previous customer design. Modified for the </w:t>
-            </w:r>
-            <w:proofErr w:type="spellStart"/>
-            <w:r>
-              <w:t>QuickFeather</w:t>
-            </w:r>
-            <w:proofErr w:type="spellEnd"/>
-            <w:r>
-              <w:t xml:space="preserve"> board. Changed the device and revision ID’s, modified pinout table in section 3.</w:t>
+              <w:t>Added sampling rate information. No changes to design source files.</w:t>
             </w:r>
           </w:p>
         </w:tc>
@@ -10050,11 +10157,21 @@
       </w:rPr>
       <w:tab/>
     </w:r>
-    <w:fldSimple w:instr=" TITLE   \* MERGEFORMAT ">
-      <w:r>
-        <w:t>Samsung IP for EOS 3B</w:t>
-      </w:r>
-    </w:fldSimple>
+    <w:r>
+      <w:fldChar w:fldCharType="begin"/>
+    </w:r>
+    <w:r>
+      <w:instrText xml:space="preserve"> TITLE   \* MERGEFORMAT </w:instrText>
+    </w:r>
+    <w:r>
+      <w:fldChar w:fldCharType="separate"/>
+    </w:r>
+    <w:r>
+      <w:t>Samsung IP for EOS 3B</w:t>
+    </w:r>
+    <w:r>
+      <w:fldChar w:fldCharType="end"/>
+    </w:r>
   </w:p>
 </w:ftr>
 </file>

</xml_diff>

<commit_message>
fixed the footer field code
</commit_message>
<xml_diff>
--- a/adc_ad7476_if/doc/ADC_IF_IP_Rev100.docx
+++ b/adc_ad7476_if/doc/ADC_IF_IP_Rev100.docx
@@ -283,7 +283,7 @@
           <v:shape id="_x0000_i1025" type="#_x0000_t75" style="width:467.4pt;height:398.4pt" o:ole="">
             <v:imagedata r:id="rId9" o:title=""/>
           </v:shape>
-          <o:OLEObject Type="Embed" ProgID="Visio.Drawing.15" ShapeID="_x0000_i1025" DrawAspect="Content" ObjectID="_1659979829" r:id="rId10"/>
+          <o:OLEObject Type="Embed" ProgID="Visio.Drawing.15" ShapeID="_x0000_i1025" DrawAspect="Content" ObjectID="_1660033572" r:id="rId10"/>
         </w:object>
       </w:r>
     </w:p>
@@ -10157,21 +10157,11 @@
       </w:rPr>
       <w:tab/>
     </w:r>
-    <w:r>
-      <w:fldChar w:fldCharType="begin"/>
-    </w:r>
-    <w:r>
-      <w:instrText xml:space="preserve"> TITLE   \* MERGEFORMAT </w:instrText>
-    </w:r>
-    <w:r>
-      <w:fldChar w:fldCharType="separate"/>
-    </w:r>
-    <w:r>
-      <w:t>Samsung IP for EOS 3B</w:t>
-    </w:r>
-    <w:r>
-      <w:fldChar w:fldCharType="end"/>
-    </w:r>
+    <w:fldSimple w:instr=" TITLE   \* MERGEFORMAT ">
+      <w:r>
+        <w:t>ADC FPGA IP for EOS 3B</w:t>
+      </w:r>
+    </w:fldSimple>
   </w:p>
 </w:ftr>
 </file>

</xml_diff>